<commit_message>
clean up vision document
</commit_message>
<xml_diff>
--- a/docs/requirements/ktpm1_Group06_vision_document.docx
+++ b/docs/requirements/ktpm1_Group06_vision_document.docx
@@ -1,6 +1,6 @@
 
 <file path=word/document.xml><?xml version="1.0" encoding="utf-8"?>
-<w:document xmlns:wpc="http://schemas.microsoft.com/office/word/2010/wordprocessingCanvas" xmlns:cx="http://schemas.microsoft.com/office/drawing/2014/chartex" xmlns:cx1="http://schemas.microsoft.com/office/drawing/2015/9/8/chartex" xmlns:cx2="http://schemas.microsoft.com/office/drawing/2015/10/21/chartex" xmlns:cx3="http://schemas.microsoft.com/office/drawing/2016/5/9/chartex" xmlns:cx4="http://schemas.microsoft.com/office/drawing/2016/5/10/chartex" xmlns:cx5="http://schemas.microsoft.com/office/drawing/2016/5/11/chartex" xmlns:cx6="http://schemas.microsoft.com/office/drawing/2016/5/12/chartex" xmlns:cx7="http://schemas.microsoft.com/office/drawing/2016/5/13/chartex" xmlns:cx8="http://schemas.microsoft.com/office/drawing/2016/5/14/chartex" xmlns:mc="http://schemas.openxmlformats.org/markup-compatibility/2006" xmlns:aink="http://schemas.microsoft.com/office/drawing/2016/ink" xmlns:am3d="http://schemas.microsoft.com/office/drawing/2017/model3d" xmlns:o="urn:schemas-microsoft-com:office:office" xmlns:r="http://schemas.openxmlformats.org/officeDocument/2006/relationships" xmlns:m="http://schemas.openxmlformats.org/officeDocument/2006/math" xmlns:v="urn:schemas-microsoft-com:vml" xmlns:wp14="http://schemas.microsoft.com/office/word/2010/wordprocessingDrawing" xmlns:wp="http://schemas.openxmlformats.org/drawingml/2006/wordprocessingDrawing" xmlns:w10="urn:schemas-microsoft-com:office:word" xmlns:w="http://schemas.openxmlformats.org/wordprocessingml/2006/main" xmlns:w14="http://schemas.microsoft.com/office/word/2010/wordml" xmlns:w15="http://schemas.microsoft.com/office/word/2012/wordml" xmlns:w16cid="http://schemas.microsoft.com/office/word/2016/wordml/cid" xmlns:w16se="http://schemas.microsoft.com/office/word/2015/wordml/symex" xmlns:wpg="http://schemas.microsoft.com/office/word/2010/wordprocessingGroup" xmlns:wpi="http://schemas.microsoft.com/office/word/2010/wordprocessingInk" xmlns:wne="http://schemas.microsoft.com/office/word/2006/wordml" xmlns:wps="http://schemas.microsoft.com/office/word/2010/wordprocessingShape" mc:Ignorable="w14 w15 w16se w16cid wp14">
+<w:document xmlns:wpc="http://schemas.microsoft.com/office/word/2010/wordprocessingCanvas" xmlns:cx="http://schemas.microsoft.com/office/drawing/2014/chartex" xmlns:cx1="http://schemas.microsoft.com/office/drawing/2015/9/8/chartex" xmlns:cx2="http://schemas.microsoft.com/office/drawing/2015/10/21/chartex" xmlns:cx3="http://schemas.microsoft.com/office/drawing/2016/5/9/chartex" xmlns:cx4="http://schemas.microsoft.com/office/drawing/2016/5/10/chartex" xmlns:cx5="http://schemas.microsoft.com/office/drawing/2016/5/11/chartex" xmlns:cx6="http://schemas.microsoft.com/office/drawing/2016/5/12/chartex" xmlns:cx7="http://schemas.microsoft.com/office/drawing/2016/5/13/chartex" xmlns:cx8="http://schemas.microsoft.com/office/drawing/2016/5/14/chartex" xmlns:mc="http://schemas.openxmlformats.org/markup-compatibility/2006" xmlns:aink="http://schemas.microsoft.com/office/drawing/2016/ink" xmlns:am3d="http://schemas.microsoft.com/office/drawing/2017/model3d" xmlns:o="urn:schemas-microsoft-com:office:office" xmlns:r="http://schemas.openxmlformats.org/officeDocument/2006/relationships" xmlns:m="http://schemas.openxmlformats.org/officeDocument/2006/math" xmlns:v="urn:schemas-microsoft-com:vml" xmlns:wp14="http://schemas.microsoft.com/office/word/2010/wordprocessingDrawing" xmlns:wp="http://schemas.openxmlformats.org/drawingml/2006/wordprocessingDrawing" xmlns:w10="urn:schemas-microsoft-com:office:word" xmlns:w="http://schemas.openxmlformats.org/wordprocessingml/2006/main" xmlns:w14="http://schemas.microsoft.com/office/word/2010/wordml" xmlns:w15="http://schemas.microsoft.com/office/word/2012/wordml" xmlns:w16cex="http://schemas.microsoft.com/office/word/2018/wordml/cex" xmlns:w16cid="http://schemas.microsoft.com/office/word/2016/wordml/cid" xmlns:w16="http://schemas.microsoft.com/office/word/2018/wordml" xmlns:w16se="http://schemas.microsoft.com/office/word/2015/wordml/symex" xmlns:wpg="http://schemas.microsoft.com/office/word/2010/wordprocessingGroup" xmlns:wpi="http://schemas.microsoft.com/office/word/2010/wordprocessingInk" xmlns:wne="http://schemas.microsoft.com/office/word/2006/wordml" xmlns:wps="http://schemas.microsoft.com/office/word/2010/wordprocessingShape" mc:Ignorable="w14 w15 w16se w16cid w16 w16cex wp14">
   <w:body>
     <w:p>
       <w:pPr>
@@ -16,14 +16,24 @@
         <w:pStyle w:val="Title"/>
         <w:jc w:val="right"/>
       </w:pPr>
-      <w:fldSimple w:instr=" TITLE  \* MERGEFORMAT ">
-        <w:r>
-          <w:t>Vision</w:t>
-        </w:r>
-        <w:r>
-          <w:t xml:space="preserve"> Document</w:t>
-        </w:r>
-      </w:fldSimple>
+      <w:r>
+        <w:fldChar w:fldCharType="begin"/>
+      </w:r>
+      <w:r>
+        <w:instrText xml:space="preserve"> TITLE  \* MERGEFORMAT </w:instrText>
+      </w:r>
+      <w:r>
+        <w:fldChar w:fldCharType="separate"/>
+      </w:r>
+      <w:r>
+        <w:t>Vision</w:t>
+      </w:r>
+      <w:r>
+        <w:t xml:space="preserve"> Document</w:t>
+      </w:r>
+      <w:r>
+        <w:fldChar w:fldCharType="end"/>
+      </w:r>
     </w:p>
     <w:p>
       <w:pPr>
@@ -55,22 +65,6 @@
       </w:pPr>
     </w:p>
     <w:p/>
-    <w:p>
-      <w:pPr>
-        <w:pStyle w:val="InfoBlue"/>
-      </w:pPr>
-      <w:r>
-        <w:t>[Note: The following template is provided for use with the Rational Unified Process. Text enclosed in square brackets and displayed in blue italics (style=InfoBlue) is included to provide guidance to the author and should be deleted before publishing the document. A paragraph entered following this style will automatically be set to normal (style=Body Text).]</w:t>
-      </w:r>
-    </w:p>
-    <w:p>
-      <w:pPr>
-        <w:pStyle w:val="InfoBlue"/>
-      </w:pPr>
-      <w:r>
-        <w:t xml:space="preserve">[To customize automatic fields in Microsoft Word (which display a gray background when selected), select File&gt;Properties and replace the Title, Subject and Company fields with the appropriate information for this document. After closing the dialog, automatic fields may be updated throughout the document by selecting Edit&gt;Select All (or Ctrl-A) and pressing F9, or simply click on the field and press F9. This must be done separately for Headers and Footers. Alt-F9 will toggle between displaying the field names and the field contents. See Word help for more information on working with fields.] </w:t>
-      </w:r>
-    </w:p>
     <w:p>
       <w:pPr>
         <w:sectPr>
@@ -239,7 +233,7 @@
               <w:pStyle w:val="Tabletext"/>
             </w:pPr>
             <w:r>
-              <w:t>Huỳnh Nhật Nam</w:t>
+              <w:t>Nguyễn Phúc Thịnh. Huỳnh Nhật Nam</w:t>
             </w:r>
           </w:p>
         </w:tc>
@@ -1606,11 +1600,22 @@
       <w:r>
         <w:br w:type="page"/>
       </w:r>
-      <w:fldSimple w:instr=" TITLE  \* MERGEFORMAT ">
-        <w:r>
-          <w:t>Vision (Small Project)</w:t>
-        </w:r>
-      </w:fldSimple>
+      <w:r>
+        <w:lastRenderedPageBreak/>
+        <w:fldChar w:fldCharType="begin"/>
+      </w:r>
+      <w:r>
+        <w:instrText xml:space="preserve"> TITLE  \* MERGEFORMAT </w:instrText>
+      </w:r>
+      <w:r>
+        <w:fldChar w:fldCharType="separate"/>
+      </w:r>
+      <w:r>
+        <w:t>Vision (Small Project)</w:t>
+      </w:r>
+      <w:r>
+        <w:fldChar w:fldCharType="end"/>
+      </w:r>
     </w:p>
     <w:p>
       <w:pPr>
@@ -1664,24 +1669,6 @@
     </w:p>
     <w:p>
       <w:pPr>
-        <w:pStyle w:val="InfoBlue"/>
-      </w:pPr>
-      <w:r>
-        <w:t xml:space="preserve">[This subsection provides a complete list of all documents referenced elsewhere in the </w:t>
-      </w:r>
-      <w:r>
-        <w:rPr>
-          <w:b/>
-          <w:bCs/>
-        </w:rPr>
-        <w:t xml:space="preserve">Vision </w:t>
-      </w:r>
-      <w:r>
-        <w:t>document. Identify each document by title, report number if applicable, date, and publishing organization. Specify the sources from which the references can be obtained. This information may be provided by reference to an appendix or to another document.]</w:t>
-      </w:r>
-    </w:p>
-    <w:p>
-      <w:pPr>
         <w:pStyle w:val="Heading1"/>
       </w:pPr>
       <w:bookmarkStart w:id="10" w:name="_Toc512930906"/>
@@ -1714,9 +1701,6 @@
       <w:pPr>
         <w:pStyle w:val="InfoBlue"/>
       </w:pPr>
-      <w:r>
-        <w:t>[Provide a statement summarizing the problem being solved by this project. The following format may be used:]</w:t>
-      </w:r>
     </w:p>
     <w:tbl>
       <w:tblPr>
@@ -1879,14 +1863,6 @@
           </w:tcPr>
           <w:p>
             <w:pPr>
-              <w:pStyle w:val="InfoBlue"/>
-            </w:pPr>
-            <w:r>
-              <w:t>[what is the impact of the problem?]</w:t>
-            </w:r>
-          </w:p>
-          <w:p>
-            <w:pPr>
               <w:pStyle w:val="BodyText"/>
               <w:ind w:left="0"/>
             </w:pPr>
@@ -1929,14 +1905,6 @@
           </w:tcPr>
           <w:p>
             <w:pPr>
-              <w:pStyle w:val="InfoBlue"/>
-            </w:pPr>
-            <w:r>
-              <w:t>[list some key benefits of a successful solution]</w:t>
-            </w:r>
-          </w:p>
-          <w:p>
-            <w:pPr>
               <w:pStyle w:val="BodyText"/>
               <w:ind w:left="0"/>
             </w:pPr>
@@ -2017,14 +1985,6 @@
       <w:bookmarkEnd w:id="19"/>
       <w:bookmarkEnd w:id="20"/>
       <w:bookmarkEnd w:id="21"/>
-    </w:p>
-    <w:p>
-      <w:pPr>
-        <w:pStyle w:val="InfoBlue"/>
-      </w:pPr>
-      <w:r>
-        <w:t>[Provide an overall statement summarizing, at the highest level, the unique position the product intends to fill in the marketplace. The following format may be used:]</w:t>
-      </w:r>
     </w:p>
     <w:tbl>
       <w:tblPr>
@@ -2056,7 +2016,6 @@
               <w:ind w:left="72"/>
             </w:pPr>
             <w:r>
-              <w:lastRenderedPageBreak/>
               <w:t>For</w:t>
             </w:r>
           </w:p>
@@ -2318,9 +2277,6 @@
             <w:pPr>
               <w:pStyle w:val="InfoBlue"/>
             </w:pPr>
-            <w:r>
-              <w:t>[primar</w:t>
-            </w:r>
           </w:p>
         </w:tc>
       </w:tr>
@@ -2363,8 +2319,6 @@
                 <w:numId w:val="35"/>
               </w:numPr>
             </w:pPr>
-            <w:bookmarkStart w:id="22" w:name="_GoBack"/>
-            <w:bookmarkEnd w:id="22"/>
             <w:r>
               <w:t>M</w:t>
             </w:r>
@@ -2384,7 +2338,11 @@
               </w:numPr>
             </w:pPr>
             <w:r>
-              <w:t>Cheap (donate if we want because it is an assignment project)</w:t>
+              <w:t xml:space="preserve">Cheap (donate if we want because it is an assignment </w:t>
+            </w:r>
+            <w:r>
+              <w:lastRenderedPageBreak/>
+              <w:t>project)</w:t>
             </w:r>
           </w:p>
         </w:tc>
@@ -2394,48 +2352,42 @@
       <w:pPr>
         <w:pStyle w:val="Heading1"/>
       </w:pPr>
-      <w:bookmarkStart w:id="23" w:name="_Toc447960005"/>
-      <w:bookmarkStart w:id="24" w:name="_Toc452813581"/>
-      <w:bookmarkStart w:id="25" w:name="_Toc512930909"/>
-      <w:bookmarkStart w:id="26" w:name="_Toc524313338"/>
-      <w:bookmarkStart w:id="27" w:name="_Toc436203381"/>
-      <w:r>
+      <w:bookmarkStart w:id="22" w:name="_Toc447960005"/>
+      <w:bookmarkStart w:id="23" w:name="_Toc452813581"/>
+      <w:bookmarkStart w:id="24" w:name="_Toc512930909"/>
+      <w:bookmarkStart w:id="25" w:name="_Toc524313338"/>
+      <w:bookmarkStart w:id="26" w:name="_Toc436203381"/>
+      <w:r>
+        <w:lastRenderedPageBreak/>
         <w:t>Stakeholder and User Descriptions</w:t>
       </w:r>
+      <w:bookmarkEnd w:id="22"/>
       <w:bookmarkEnd w:id="23"/>
       <w:bookmarkEnd w:id="24"/>
       <w:bookmarkEnd w:id="25"/>
-      <w:bookmarkEnd w:id="26"/>
     </w:p>
     <w:p>
       <w:pPr>
-        <w:pStyle w:val="InfoBlue"/>
-      </w:pPr>
-      <w:r>
-        <w:t>[To effectively provide products and services that meet your stakeholders’ and users' real needs it is necessary to identify and involve all of the stakeholders as part of the Requirements Modeling process. You must also identify the users of the system and ensure that the stakeholder community adequately represents them. This section provides a profile of the stakeholders and users involved in the project, and the key problems that they perceive to be addressed by the proposed solution. It does not describe their specific requests or requirements as these are captured in a separate stakeholder requests artifact. Instead, it provides the background and justification for why the requirements are needed.]</w:t>
-      </w:r>
+        <w:pStyle w:val="Heading2"/>
+      </w:pPr>
+      <w:bookmarkStart w:id="27" w:name="_Toc452813583"/>
+      <w:bookmarkStart w:id="28" w:name="_Toc512930910"/>
+      <w:bookmarkStart w:id="29" w:name="_Toc524313339"/>
+      <w:r>
+        <w:t>Stakeholder Summary</w:t>
+      </w:r>
+      <w:bookmarkEnd w:id="27"/>
+      <w:bookmarkEnd w:id="28"/>
+      <w:bookmarkEnd w:id="29"/>
     </w:p>
     <w:p>
       <w:pPr>
-        <w:pStyle w:val="Heading2"/>
-      </w:pPr>
-      <w:bookmarkStart w:id="28" w:name="_Toc452813583"/>
-      <w:bookmarkStart w:id="29" w:name="_Toc512930910"/>
-      <w:bookmarkStart w:id="30" w:name="_Toc524313339"/>
-      <w:r>
-        <w:t>Stakeholder Summary</w:t>
-      </w:r>
-      <w:bookmarkEnd w:id="28"/>
-      <w:bookmarkEnd w:id="29"/>
-      <w:bookmarkEnd w:id="30"/>
-    </w:p>
-    <w:p>
-      <w:pPr>
         <w:pStyle w:val="InfoBlue"/>
-      </w:pPr>
-      <w:r>
-        <w:t>[There are a number of stakeholders with an interest in the development and not all of them are end users. Present a summary list of these non-user stakeholders. (The users are summarized in section 3.2.)]</w:t>
-      </w:r>
+        <w:rPr>
+          <w:b/>
+          <w:bCs/>
+        </w:rPr>
+      </w:pPr>
     </w:p>
     <w:tbl>
       <w:tblPr>
@@ -2932,11 +2884,7 @@
               <w:ind w:left="0"/>
             </w:pPr>
             <w:r>
-              <w:t xml:space="preserve">- Giving information about their progress and </w:t>
-            </w:r>
-            <w:r>
-              <w:lastRenderedPageBreak/>
-              <w:t xml:space="preserve">what problems they have so that project manager can monitor the project better. </w:t>
+              <w:t xml:space="preserve">- Giving information about their progress and what problems they have so that project manager can monitor the project better. </w:t>
             </w:r>
           </w:p>
         </w:tc>
@@ -2961,7 +2909,6 @@
                 <w:iCs/>
                 <w:color w:val="auto"/>
               </w:rPr>
-              <w:lastRenderedPageBreak/>
               <w:t>- Testers</w:t>
             </w:r>
           </w:p>
@@ -3027,23 +2974,15 @@
       <w:pPr>
         <w:pStyle w:val="Heading2"/>
       </w:pPr>
-      <w:bookmarkStart w:id="31" w:name="_Toc452813584"/>
-      <w:bookmarkStart w:id="32" w:name="_Toc512930911"/>
-      <w:bookmarkStart w:id="33" w:name="_Toc524313340"/>
+      <w:bookmarkStart w:id="30" w:name="_Toc452813584"/>
+      <w:bookmarkStart w:id="31" w:name="_Toc512930911"/>
+      <w:bookmarkStart w:id="32" w:name="_Toc524313340"/>
       <w:r>
         <w:t>User Summary</w:t>
       </w:r>
+      <w:bookmarkEnd w:id="30"/>
       <w:bookmarkEnd w:id="31"/>
       <w:bookmarkEnd w:id="32"/>
-      <w:bookmarkEnd w:id="33"/>
-    </w:p>
-    <w:p>
-      <w:pPr>
-        <w:pStyle w:val="InfoBlue"/>
-      </w:pPr>
-      <w:r>
-        <w:t>[Present a summary list of all identified users.]</w:t>
-      </w:r>
     </w:p>
     <w:tbl>
       <w:tblPr>
@@ -3379,17 +3318,18 @@
       <w:pPr>
         <w:pStyle w:val="Heading2"/>
       </w:pPr>
-      <w:bookmarkStart w:id="34" w:name="_Toc425054386"/>
-      <w:bookmarkStart w:id="35" w:name="_Toc342757864"/>
-      <w:bookmarkStart w:id="36" w:name="_Toc346297773"/>
-      <w:bookmarkStart w:id="37" w:name="_Toc422186479"/>
-      <w:bookmarkStart w:id="38" w:name="_Toc436203384"/>
-      <w:bookmarkStart w:id="39" w:name="_Toc452813585"/>
-      <w:bookmarkStart w:id="40" w:name="_Toc512930912"/>
-      <w:bookmarkStart w:id="41" w:name="_Toc524313341"/>
+      <w:bookmarkStart w:id="33" w:name="_Toc425054386"/>
+      <w:bookmarkStart w:id="34" w:name="_Toc342757864"/>
+      <w:bookmarkStart w:id="35" w:name="_Toc346297773"/>
+      <w:bookmarkStart w:id="36" w:name="_Toc422186479"/>
+      <w:bookmarkStart w:id="37" w:name="_Toc436203384"/>
+      <w:bookmarkStart w:id="38" w:name="_Toc452813585"/>
+      <w:bookmarkStart w:id="39" w:name="_Toc512930912"/>
+      <w:bookmarkStart w:id="40" w:name="_Toc524313341"/>
       <w:r>
         <w:t>User Environment</w:t>
       </w:r>
+      <w:bookmarkEnd w:id="33"/>
       <w:bookmarkEnd w:id="34"/>
       <w:bookmarkEnd w:id="35"/>
       <w:bookmarkEnd w:id="36"/>
@@ -3397,7 +3337,6 @@
       <w:bookmarkEnd w:id="38"/>
       <w:bookmarkEnd w:id="39"/>
       <w:bookmarkEnd w:id="40"/>
-      <w:bookmarkEnd w:id="41"/>
     </w:p>
     <w:p>
       <w:pPr>
@@ -3414,15 +3353,7 @@
         <w:ind w:left="0"/>
       </w:pPr>
       <w:r>
-        <w:t xml:space="preserve">- Customer will come to the website and see product’s information likes name, type, </w:t>
-      </w:r>
-      <w:proofErr w:type="gramStart"/>
-      <w:r>
-        <w:t>price,…</w:t>
-      </w:r>
-      <w:proofErr w:type="gramEnd"/>
-      <w:r>
-        <w:t xml:space="preserve"> Then </w:t>
+        <w:t xml:space="preserve">- Customer will come to the website and see product’s information likes name, type, price,… Then </w:t>
       </w:r>
       <w:r>
         <w:t>he/she</w:t>
@@ -3473,6 +3404,7 @@
         <w:ind w:left="0"/>
       </w:pPr>
       <w:r>
+        <w:lastRenderedPageBreak/>
         <w:t xml:space="preserve">- All of the activities above will be done using web browser, </w:t>
       </w:r>
       <w:r>
@@ -3486,15 +3418,15 @@
       <w:pPr>
         <w:pStyle w:val="Heading2"/>
       </w:pPr>
-      <w:bookmarkStart w:id="42" w:name="_Toc452813588"/>
-      <w:bookmarkStart w:id="43" w:name="_Toc512930913"/>
-      <w:bookmarkStart w:id="44" w:name="_Toc524313342"/>
+      <w:bookmarkStart w:id="41" w:name="_Toc452813588"/>
+      <w:bookmarkStart w:id="42" w:name="_Toc512930913"/>
+      <w:bookmarkStart w:id="43" w:name="_Toc524313342"/>
       <w:r>
         <w:t>Summary of Key Stakeholder or User Needs</w:t>
       </w:r>
+      <w:bookmarkEnd w:id="41"/>
       <w:bookmarkEnd w:id="42"/>
       <w:bookmarkEnd w:id="43"/>
-      <w:bookmarkEnd w:id="44"/>
     </w:p>
     <w:p>
       <w:pPr>
@@ -3856,103 +3788,55 @@
       <w:pPr>
         <w:pStyle w:val="Heading2"/>
       </w:pPr>
-      <w:bookmarkStart w:id="45" w:name="_Toc452813589"/>
-      <w:bookmarkStart w:id="46" w:name="_Toc512930914"/>
-      <w:bookmarkStart w:id="47" w:name="_Toc524313343"/>
+      <w:bookmarkStart w:id="44" w:name="_Toc452813589"/>
+      <w:bookmarkStart w:id="45" w:name="_Toc512930914"/>
+      <w:bookmarkStart w:id="46" w:name="_Toc524313343"/>
       <w:r>
         <w:t>Alternatives and Competition</w:t>
       </w:r>
+      <w:bookmarkEnd w:id="44"/>
       <w:bookmarkEnd w:id="45"/>
       <w:bookmarkEnd w:id="46"/>
-      <w:bookmarkEnd w:id="47"/>
     </w:p>
     <w:p>
       <w:pPr>
-        <w:pStyle w:val="InfoBlue"/>
-      </w:pPr>
-      <w:r>
-        <w:t>[Identify alternatives the stakeholder perceives as available. These can include buying a competitor’s product, building a homegrown solution, or simply maintaining the status quo. List any known competitive choices that exist or may become available. Include the major strengths and weaknesses of each competitor as perceived by the stakeholder or end user.]</w:t>
-      </w:r>
-    </w:p>
-    <w:p>
-      <w:pPr>
         <w:pStyle w:val="Heading1"/>
       </w:pPr>
-      <w:bookmarkStart w:id="48" w:name="_Toc436203387"/>
-      <w:bookmarkStart w:id="49" w:name="_Toc452813590"/>
-      <w:bookmarkStart w:id="50" w:name="_Toc512930915"/>
-      <w:bookmarkStart w:id="51" w:name="_Toc524313344"/>
-      <w:bookmarkEnd w:id="27"/>
-      <w:r>
-        <w:lastRenderedPageBreak/>
+      <w:bookmarkStart w:id="47" w:name="_Toc436203387"/>
+      <w:bookmarkStart w:id="48" w:name="_Toc452813590"/>
+      <w:bookmarkStart w:id="49" w:name="_Toc512930915"/>
+      <w:bookmarkStart w:id="50" w:name="_Toc524313344"/>
+      <w:bookmarkEnd w:id="26"/>
+      <w:r>
         <w:t>Product Overview</w:t>
       </w:r>
+      <w:bookmarkEnd w:id="47"/>
       <w:bookmarkEnd w:id="48"/>
       <w:bookmarkEnd w:id="49"/>
       <w:bookmarkEnd w:id="50"/>
-      <w:bookmarkEnd w:id="51"/>
     </w:p>
     <w:p>
       <w:pPr>
-        <w:pStyle w:val="InfoBlue"/>
-      </w:pPr>
-      <w:r>
-        <w:t xml:space="preserve">[This section provides a </w:t>
-      </w:r>
-      <w:proofErr w:type="gramStart"/>
-      <w:r>
-        <w:t>high level</w:t>
-      </w:r>
-      <w:proofErr w:type="gramEnd"/>
-      <w:r>
-        <w:t xml:space="preserve"> view of the product capabilities, interfaces to other applications, and system configurations. This section usually consists of two subsections, as follows: </w:t>
-      </w:r>
-    </w:p>
-    <w:p>
-      <w:pPr>
-        <w:pStyle w:val="InfoBlue"/>
-      </w:pPr>
-      <w:r>
-        <w:t>•</w:t>
-      </w:r>
-      <w:r>
-        <w:tab/>
-        <w:t xml:space="preserve">Product perspective </w:t>
-      </w:r>
-    </w:p>
-    <w:p>
-      <w:pPr>
-        <w:pStyle w:val="InfoBlue"/>
-      </w:pPr>
-      <w:r>
-        <w:t>•</w:t>
-      </w:r>
-      <w:r>
-        <w:tab/>
-        <w:t>Assumptions and dependencies]</w:t>
-      </w:r>
-    </w:p>
-    <w:p>
-      <w:pPr>
         <w:pStyle w:val="Heading2"/>
       </w:pPr>
-      <w:bookmarkStart w:id="52" w:name="_Toc425054391"/>
-      <w:bookmarkStart w:id="53" w:name="_Toc318088998"/>
-      <w:bookmarkStart w:id="54" w:name="_Toc320274603"/>
-      <w:bookmarkStart w:id="55" w:name="_Toc320279476"/>
-      <w:bookmarkStart w:id="56" w:name="_Toc323533353"/>
-      <w:bookmarkStart w:id="57" w:name="_Toc339783677"/>
-      <w:bookmarkStart w:id="58" w:name="_Toc339784266"/>
-      <w:bookmarkStart w:id="59" w:name="_Toc342757867"/>
-      <w:bookmarkStart w:id="60" w:name="_Toc346297778"/>
-      <w:bookmarkStart w:id="61" w:name="_Toc422186484"/>
-      <w:bookmarkStart w:id="62" w:name="_Toc436203388"/>
-      <w:bookmarkStart w:id="63" w:name="_Toc452813591"/>
-      <w:bookmarkStart w:id="64" w:name="_Toc512930916"/>
-      <w:bookmarkStart w:id="65" w:name="_Toc524313345"/>
+      <w:bookmarkStart w:id="51" w:name="_Toc425054391"/>
+      <w:bookmarkStart w:id="52" w:name="_Toc318088998"/>
+      <w:bookmarkStart w:id="53" w:name="_Toc320274603"/>
+      <w:bookmarkStart w:id="54" w:name="_Toc320279476"/>
+      <w:bookmarkStart w:id="55" w:name="_Toc323533353"/>
+      <w:bookmarkStart w:id="56" w:name="_Toc339783677"/>
+      <w:bookmarkStart w:id="57" w:name="_Toc339784266"/>
+      <w:bookmarkStart w:id="58" w:name="_Toc342757867"/>
+      <w:bookmarkStart w:id="59" w:name="_Toc346297778"/>
+      <w:bookmarkStart w:id="60" w:name="_Toc422186484"/>
+      <w:bookmarkStart w:id="61" w:name="_Toc436203388"/>
+      <w:bookmarkStart w:id="62" w:name="_Toc452813591"/>
+      <w:bookmarkStart w:id="63" w:name="_Toc512930916"/>
+      <w:bookmarkStart w:id="64" w:name="_Toc524313345"/>
       <w:r>
         <w:t>Product Perspective</w:t>
       </w:r>
+      <w:bookmarkEnd w:id="51"/>
       <w:bookmarkEnd w:id="52"/>
       <w:bookmarkEnd w:id="53"/>
       <w:bookmarkEnd w:id="54"/>
@@ -3966,7 +3850,6 @@
       <w:bookmarkEnd w:id="62"/>
       <w:bookmarkEnd w:id="63"/>
       <w:bookmarkEnd w:id="64"/>
-      <w:bookmarkEnd w:id="65"/>
     </w:p>
     <w:p>
       <w:pPr>
@@ -4540,23 +4423,24 @@
       <w:pPr>
         <w:pStyle w:val="Heading2"/>
       </w:pPr>
-      <w:bookmarkStart w:id="66" w:name="_Toc425054394"/>
-      <w:bookmarkStart w:id="67" w:name="_Toc318089002"/>
-      <w:bookmarkStart w:id="68" w:name="_Toc320274637"/>
-      <w:bookmarkStart w:id="69" w:name="_Toc320279510"/>
-      <w:bookmarkStart w:id="70" w:name="_Toc323533379"/>
-      <w:bookmarkStart w:id="71" w:name="_Toc339783689"/>
-      <w:bookmarkStart w:id="72" w:name="_Toc339784278"/>
-      <w:bookmarkStart w:id="73" w:name="_Toc342757869"/>
-      <w:bookmarkStart w:id="74" w:name="_Toc346297780"/>
-      <w:bookmarkStart w:id="75" w:name="_Toc422186487"/>
-      <w:bookmarkStart w:id="76" w:name="_Toc436203390"/>
-      <w:bookmarkStart w:id="77" w:name="_Toc452813593"/>
-      <w:bookmarkStart w:id="78" w:name="_Toc512930917"/>
-      <w:bookmarkStart w:id="79" w:name="_Toc524313346"/>
+      <w:bookmarkStart w:id="65" w:name="_Toc425054394"/>
+      <w:bookmarkStart w:id="66" w:name="_Toc318089002"/>
+      <w:bookmarkStart w:id="67" w:name="_Toc320274637"/>
+      <w:bookmarkStart w:id="68" w:name="_Toc320279510"/>
+      <w:bookmarkStart w:id="69" w:name="_Toc323533379"/>
+      <w:bookmarkStart w:id="70" w:name="_Toc339783689"/>
+      <w:bookmarkStart w:id="71" w:name="_Toc339784278"/>
+      <w:bookmarkStart w:id="72" w:name="_Toc342757869"/>
+      <w:bookmarkStart w:id="73" w:name="_Toc346297780"/>
+      <w:bookmarkStart w:id="74" w:name="_Toc422186487"/>
+      <w:bookmarkStart w:id="75" w:name="_Toc436203390"/>
+      <w:bookmarkStart w:id="76" w:name="_Toc452813593"/>
+      <w:bookmarkStart w:id="77" w:name="_Toc512930917"/>
+      <w:bookmarkStart w:id="78" w:name="_Toc524313346"/>
       <w:r>
         <w:t>Assumptions and Dependencies</w:t>
       </w:r>
+      <w:bookmarkEnd w:id="65"/>
       <w:bookmarkEnd w:id="66"/>
       <w:bookmarkEnd w:id="67"/>
       <w:bookmarkEnd w:id="68"/>
@@ -4570,7 +4454,6 @@
       <w:bookmarkEnd w:id="76"/>
       <w:bookmarkEnd w:id="77"/>
       <w:bookmarkEnd w:id="78"/>
-      <w:bookmarkEnd w:id="79"/>
     </w:p>
     <w:p>
       <w:pPr>
@@ -4638,17 +4521,17 @@
       <w:pPr>
         <w:pStyle w:val="Heading1"/>
       </w:pPr>
-      <w:bookmarkStart w:id="80" w:name="_Toc436203402"/>
-      <w:bookmarkStart w:id="81" w:name="_Toc452813596"/>
-      <w:bookmarkStart w:id="82" w:name="_Toc512930918"/>
-      <w:bookmarkStart w:id="83" w:name="_Toc524313347"/>
+      <w:bookmarkStart w:id="79" w:name="_Toc436203402"/>
+      <w:bookmarkStart w:id="80" w:name="_Toc452813596"/>
+      <w:bookmarkStart w:id="81" w:name="_Toc512930918"/>
+      <w:bookmarkStart w:id="82" w:name="_Toc524313347"/>
       <w:r>
         <w:t>Product Features</w:t>
       </w:r>
+      <w:bookmarkEnd w:id="79"/>
       <w:bookmarkEnd w:id="80"/>
       <w:bookmarkEnd w:id="81"/>
       <w:bookmarkEnd w:id="82"/>
-      <w:bookmarkEnd w:id="83"/>
     </w:p>
     <w:p>
       <w:pPr>
@@ -4674,6 +4557,7 @@
         </w:numPr>
       </w:pPr>
       <w:r>
+        <w:lastRenderedPageBreak/>
         <w:t>Include description, photo, price</w:t>
       </w:r>
       <w:r>
@@ -4743,15 +4627,7 @@
         </w:numPr>
       </w:pPr>
       <w:r>
-        <w:t xml:space="preserve">Manage the remaining quantity of products in stock, see details about the </w:t>
-      </w:r>
-      <w:proofErr w:type="gramStart"/>
-      <w:r>
-        <w:t>amount</w:t>
-      </w:r>
-      <w:proofErr w:type="gramEnd"/>
-      <w:r>
-        <w:t xml:space="preserve"> of products sold</w:t>
+        <w:t>Manage the remaining quantity of products in stock, see details about the amount of products sold</w:t>
       </w:r>
       <w:r>
         <w:t>.</w:t>
@@ -4761,20 +4637,20 @@
       <w:pPr>
         <w:pStyle w:val="Heading1"/>
       </w:pPr>
-      <w:bookmarkStart w:id="84" w:name="_Toc436203408"/>
-      <w:bookmarkStart w:id="85" w:name="_Toc452813602"/>
-      <w:bookmarkStart w:id="86" w:name="_Toc512930919"/>
-      <w:bookmarkStart w:id="87" w:name="_Toc524313348"/>
+      <w:bookmarkStart w:id="83" w:name="_Toc436203408"/>
+      <w:bookmarkStart w:id="84" w:name="_Toc452813602"/>
+      <w:bookmarkStart w:id="85" w:name="_Toc512930919"/>
+      <w:bookmarkStart w:id="86" w:name="_Toc524313348"/>
       <w:r>
         <w:t>Non-Functional</w:t>
       </w:r>
       <w:r>
         <w:t xml:space="preserve"> Requirements</w:t>
       </w:r>
+      <w:bookmarkEnd w:id="83"/>
       <w:bookmarkEnd w:id="84"/>
       <w:bookmarkEnd w:id="85"/>
       <w:bookmarkEnd w:id="86"/>
-      <w:bookmarkEnd w:id="87"/>
     </w:p>
     <w:p>
       <w:pPr>
@@ -4863,7 +4739,6 @@
         </w:numPr>
       </w:pPr>
       <w:r>
-        <w:lastRenderedPageBreak/>
         <w:t>Fault tolerance:</w:t>
       </w:r>
       <w:r>
@@ -4891,7 +4766,7 @@
 </file>
 
 <file path=word/endnotes.xml><?xml version="1.0" encoding="utf-8"?>
-<w:endnotes xmlns:wpc="http://schemas.microsoft.com/office/word/2010/wordprocessingCanvas" xmlns:cx="http://schemas.microsoft.com/office/drawing/2014/chartex" xmlns:cx1="http://schemas.microsoft.com/office/drawing/2015/9/8/chartex" xmlns:cx2="http://schemas.microsoft.com/office/drawing/2015/10/21/chartex" xmlns:cx3="http://schemas.microsoft.com/office/drawing/2016/5/9/chartex" xmlns:cx4="http://schemas.microsoft.com/office/drawing/2016/5/10/chartex" xmlns:cx5="http://schemas.microsoft.com/office/drawing/2016/5/11/chartex" xmlns:cx6="http://schemas.microsoft.com/office/drawing/2016/5/12/chartex" xmlns:cx7="http://schemas.microsoft.com/office/drawing/2016/5/13/chartex" xmlns:cx8="http://schemas.microsoft.com/office/drawing/2016/5/14/chartex" xmlns:mc="http://schemas.openxmlformats.org/markup-compatibility/2006" xmlns:aink="http://schemas.microsoft.com/office/drawing/2016/ink" xmlns:am3d="http://schemas.microsoft.com/office/drawing/2017/model3d" xmlns:o="urn:schemas-microsoft-com:office:office" xmlns:r="http://schemas.openxmlformats.org/officeDocument/2006/relationships" xmlns:m="http://schemas.openxmlformats.org/officeDocument/2006/math" xmlns:v="urn:schemas-microsoft-com:vml" xmlns:wp14="http://schemas.microsoft.com/office/word/2010/wordprocessingDrawing" xmlns:wp="http://schemas.openxmlformats.org/drawingml/2006/wordprocessingDrawing" xmlns:w10="urn:schemas-microsoft-com:office:word" xmlns:w="http://schemas.openxmlformats.org/wordprocessingml/2006/main" xmlns:w14="http://schemas.microsoft.com/office/word/2010/wordml" xmlns:w15="http://schemas.microsoft.com/office/word/2012/wordml" xmlns:w16cid="http://schemas.microsoft.com/office/word/2016/wordml/cid" xmlns:w16se="http://schemas.microsoft.com/office/word/2015/wordml/symex" xmlns:wpg="http://schemas.microsoft.com/office/word/2010/wordprocessingGroup" xmlns:wpi="http://schemas.microsoft.com/office/word/2010/wordprocessingInk" xmlns:wne="http://schemas.microsoft.com/office/word/2006/wordml" xmlns:wps="http://schemas.microsoft.com/office/word/2010/wordprocessingShape" mc:Ignorable="w14 w15 w16se w16cid wp14">
+<w:endnotes xmlns:wpc="http://schemas.microsoft.com/office/word/2010/wordprocessingCanvas" xmlns:cx="http://schemas.microsoft.com/office/drawing/2014/chartex" xmlns:cx1="http://schemas.microsoft.com/office/drawing/2015/9/8/chartex" xmlns:cx2="http://schemas.microsoft.com/office/drawing/2015/10/21/chartex" xmlns:cx3="http://schemas.microsoft.com/office/drawing/2016/5/9/chartex" xmlns:cx4="http://schemas.microsoft.com/office/drawing/2016/5/10/chartex" xmlns:cx5="http://schemas.microsoft.com/office/drawing/2016/5/11/chartex" xmlns:cx6="http://schemas.microsoft.com/office/drawing/2016/5/12/chartex" xmlns:cx7="http://schemas.microsoft.com/office/drawing/2016/5/13/chartex" xmlns:cx8="http://schemas.microsoft.com/office/drawing/2016/5/14/chartex" xmlns:mc="http://schemas.openxmlformats.org/markup-compatibility/2006" xmlns:aink="http://schemas.microsoft.com/office/drawing/2016/ink" xmlns:am3d="http://schemas.microsoft.com/office/drawing/2017/model3d" xmlns:o="urn:schemas-microsoft-com:office:office" xmlns:r="http://schemas.openxmlformats.org/officeDocument/2006/relationships" xmlns:m="http://schemas.openxmlformats.org/officeDocument/2006/math" xmlns:v="urn:schemas-microsoft-com:vml" xmlns:wp14="http://schemas.microsoft.com/office/word/2010/wordprocessingDrawing" xmlns:wp="http://schemas.openxmlformats.org/drawingml/2006/wordprocessingDrawing" xmlns:w10="urn:schemas-microsoft-com:office:word" xmlns:w="http://schemas.openxmlformats.org/wordprocessingml/2006/main" xmlns:w14="http://schemas.microsoft.com/office/word/2010/wordml" xmlns:w15="http://schemas.microsoft.com/office/word/2012/wordml" xmlns:w16cex="http://schemas.microsoft.com/office/word/2018/wordml/cex" xmlns:w16cid="http://schemas.microsoft.com/office/word/2016/wordml/cid" xmlns:w16="http://schemas.microsoft.com/office/word/2018/wordml" xmlns:w16se="http://schemas.microsoft.com/office/word/2015/wordml/symex" xmlns:wpg="http://schemas.microsoft.com/office/word/2010/wordprocessingGroup" xmlns:wpi="http://schemas.microsoft.com/office/word/2010/wordprocessingInk" xmlns:wne="http://schemas.microsoft.com/office/word/2006/wordml" xmlns:wps="http://schemas.microsoft.com/office/word/2010/wordprocessingShape" mc:Ignorable="w14 w15 w16se w16cid w16 w16cex wp14">
   <w:endnote w:type="separator" w:id="-1">
     <w:p>
       <w:pPr>
@@ -4916,7 +4791,7 @@
 </file>
 
 <file path=word/footer1.xml><?xml version="1.0" encoding="utf-8"?>
-<w:ftr xmlns:wpc="http://schemas.microsoft.com/office/word/2010/wordprocessingCanvas" xmlns:cx="http://schemas.microsoft.com/office/drawing/2014/chartex" xmlns:cx1="http://schemas.microsoft.com/office/drawing/2015/9/8/chartex" xmlns:cx2="http://schemas.microsoft.com/office/drawing/2015/10/21/chartex" xmlns:cx3="http://schemas.microsoft.com/office/drawing/2016/5/9/chartex" xmlns:cx4="http://schemas.microsoft.com/office/drawing/2016/5/10/chartex" xmlns:cx5="http://schemas.microsoft.com/office/drawing/2016/5/11/chartex" xmlns:cx6="http://schemas.microsoft.com/office/drawing/2016/5/12/chartex" xmlns:cx7="http://schemas.microsoft.com/office/drawing/2016/5/13/chartex" xmlns:cx8="http://schemas.microsoft.com/office/drawing/2016/5/14/chartex" xmlns:mc="http://schemas.openxmlformats.org/markup-compatibility/2006" xmlns:aink="http://schemas.microsoft.com/office/drawing/2016/ink" xmlns:am3d="http://schemas.microsoft.com/office/drawing/2017/model3d" xmlns:o="urn:schemas-microsoft-com:office:office" xmlns:r="http://schemas.openxmlformats.org/officeDocument/2006/relationships" xmlns:m="http://schemas.openxmlformats.org/officeDocument/2006/math" xmlns:v="urn:schemas-microsoft-com:vml" xmlns:wp14="http://schemas.microsoft.com/office/word/2010/wordprocessingDrawing" xmlns:wp="http://schemas.openxmlformats.org/drawingml/2006/wordprocessingDrawing" xmlns:w10="urn:schemas-microsoft-com:office:word" xmlns:w="http://schemas.openxmlformats.org/wordprocessingml/2006/main" xmlns:w14="http://schemas.microsoft.com/office/word/2010/wordml" xmlns:w15="http://schemas.microsoft.com/office/word/2012/wordml" xmlns:w16cid="http://schemas.microsoft.com/office/word/2016/wordml/cid" xmlns:w16se="http://schemas.microsoft.com/office/word/2015/wordml/symex" xmlns:wpg="http://schemas.microsoft.com/office/word/2010/wordprocessingGroup" xmlns:wpi="http://schemas.microsoft.com/office/word/2010/wordprocessingInk" xmlns:wne="http://schemas.microsoft.com/office/word/2006/wordml" xmlns:wps="http://schemas.microsoft.com/office/word/2010/wordprocessingShape" mc:Ignorable="w14 w15 w16se w16cid wp14">
+<w:ftr xmlns:wpc="http://schemas.microsoft.com/office/word/2010/wordprocessingCanvas" xmlns:cx="http://schemas.microsoft.com/office/drawing/2014/chartex" xmlns:cx1="http://schemas.microsoft.com/office/drawing/2015/9/8/chartex" xmlns:cx2="http://schemas.microsoft.com/office/drawing/2015/10/21/chartex" xmlns:cx3="http://schemas.microsoft.com/office/drawing/2016/5/9/chartex" xmlns:cx4="http://schemas.microsoft.com/office/drawing/2016/5/10/chartex" xmlns:cx5="http://schemas.microsoft.com/office/drawing/2016/5/11/chartex" xmlns:cx6="http://schemas.microsoft.com/office/drawing/2016/5/12/chartex" xmlns:cx7="http://schemas.microsoft.com/office/drawing/2016/5/13/chartex" xmlns:cx8="http://schemas.microsoft.com/office/drawing/2016/5/14/chartex" xmlns:mc="http://schemas.openxmlformats.org/markup-compatibility/2006" xmlns:aink="http://schemas.microsoft.com/office/drawing/2016/ink" xmlns:am3d="http://schemas.microsoft.com/office/drawing/2017/model3d" xmlns:o="urn:schemas-microsoft-com:office:office" xmlns:r="http://schemas.openxmlformats.org/officeDocument/2006/relationships" xmlns:m="http://schemas.openxmlformats.org/officeDocument/2006/math" xmlns:v="urn:schemas-microsoft-com:vml" xmlns:wp14="http://schemas.microsoft.com/office/word/2010/wordprocessingDrawing" xmlns:wp="http://schemas.openxmlformats.org/drawingml/2006/wordprocessingDrawing" xmlns:w10="urn:schemas-microsoft-com:office:word" xmlns:w="http://schemas.openxmlformats.org/wordprocessingml/2006/main" xmlns:w14="http://schemas.microsoft.com/office/word/2010/wordml" xmlns:w15="http://schemas.microsoft.com/office/word/2012/wordml" xmlns:w16cex="http://schemas.microsoft.com/office/word/2018/wordml/cex" xmlns:w16cid="http://schemas.microsoft.com/office/word/2016/wordml/cid" xmlns:w16="http://schemas.microsoft.com/office/word/2018/wordml" xmlns:w16se="http://schemas.microsoft.com/office/word/2015/wordml/symex" xmlns:wpg="http://schemas.microsoft.com/office/word/2010/wordprocessingGroup" xmlns:wpi="http://schemas.microsoft.com/office/word/2010/wordprocessingInk" xmlns:wne="http://schemas.microsoft.com/office/word/2006/wordml" xmlns:wps="http://schemas.microsoft.com/office/word/2010/wordprocessingShape" mc:Ignorable="w14 w15 w16se w16cid w16 w16cex wp14">
   <w:tbl>
     <w:tblPr>
       <w:tblW w:w="0" w:type="auto"/>
@@ -5057,7 +4932,7 @@
 </file>
 
 <file path=word/footnotes.xml><?xml version="1.0" encoding="utf-8"?>
-<w:footnotes xmlns:wpc="http://schemas.microsoft.com/office/word/2010/wordprocessingCanvas" xmlns:cx="http://schemas.microsoft.com/office/drawing/2014/chartex" xmlns:cx1="http://schemas.microsoft.com/office/drawing/2015/9/8/chartex" xmlns:cx2="http://schemas.microsoft.com/office/drawing/2015/10/21/chartex" xmlns:cx3="http://schemas.microsoft.com/office/drawing/2016/5/9/chartex" xmlns:cx4="http://schemas.microsoft.com/office/drawing/2016/5/10/chartex" xmlns:cx5="http://schemas.microsoft.com/office/drawing/2016/5/11/chartex" xmlns:cx6="http://schemas.microsoft.com/office/drawing/2016/5/12/chartex" xmlns:cx7="http://schemas.microsoft.com/office/drawing/2016/5/13/chartex" xmlns:cx8="http://schemas.microsoft.com/office/drawing/2016/5/14/chartex" xmlns:mc="http://schemas.openxmlformats.org/markup-compatibility/2006" xmlns:aink="http://schemas.microsoft.com/office/drawing/2016/ink" xmlns:am3d="http://schemas.microsoft.com/office/drawing/2017/model3d" xmlns:o="urn:schemas-microsoft-com:office:office" xmlns:r="http://schemas.openxmlformats.org/officeDocument/2006/relationships" xmlns:m="http://schemas.openxmlformats.org/officeDocument/2006/math" xmlns:v="urn:schemas-microsoft-com:vml" xmlns:wp14="http://schemas.microsoft.com/office/word/2010/wordprocessingDrawing" xmlns:wp="http://schemas.openxmlformats.org/drawingml/2006/wordprocessingDrawing" xmlns:w10="urn:schemas-microsoft-com:office:word" xmlns:w="http://schemas.openxmlformats.org/wordprocessingml/2006/main" xmlns:w14="http://schemas.microsoft.com/office/word/2010/wordml" xmlns:w15="http://schemas.microsoft.com/office/word/2012/wordml" xmlns:w16cid="http://schemas.microsoft.com/office/word/2016/wordml/cid" xmlns:w16se="http://schemas.microsoft.com/office/word/2015/wordml/symex" xmlns:wpg="http://schemas.microsoft.com/office/word/2010/wordprocessingGroup" xmlns:wpi="http://schemas.microsoft.com/office/word/2010/wordprocessingInk" xmlns:wne="http://schemas.microsoft.com/office/word/2006/wordml" xmlns:wps="http://schemas.microsoft.com/office/word/2010/wordprocessingShape" mc:Ignorable="w14 w15 w16se w16cid wp14">
+<w:footnotes xmlns:wpc="http://schemas.microsoft.com/office/word/2010/wordprocessingCanvas" xmlns:cx="http://schemas.microsoft.com/office/drawing/2014/chartex" xmlns:cx1="http://schemas.microsoft.com/office/drawing/2015/9/8/chartex" xmlns:cx2="http://schemas.microsoft.com/office/drawing/2015/10/21/chartex" xmlns:cx3="http://schemas.microsoft.com/office/drawing/2016/5/9/chartex" xmlns:cx4="http://schemas.microsoft.com/office/drawing/2016/5/10/chartex" xmlns:cx5="http://schemas.microsoft.com/office/drawing/2016/5/11/chartex" xmlns:cx6="http://schemas.microsoft.com/office/drawing/2016/5/12/chartex" xmlns:cx7="http://schemas.microsoft.com/office/drawing/2016/5/13/chartex" xmlns:cx8="http://schemas.microsoft.com/office/drawing/2016/5/14/chartex" xmlns:mc="http://schemas.openxmlformats.org/markup-compatibility/2006" xmlns:aink="http://schemas.microsoft.com/office/drawing/2016/ink" xmlns:am3d="http://schemas.microsoft.com/office/drawing/2017/model3d" xmlns:o="urn:schemas-microsoft-com:office:office" xmlns:r="http://schemas.openxmlformats.org/officeDocument/2006/relationships" xmlns:m="http://schemas.openxmlformats.org/officeDocument/2006/math" xmlns:v="urn:schemas-microsoft-com:vml" xmlns:wp14="http://schemas.microsoft.com/office/word/2010/wordprocessingDrawing" xmlns:wp="http://schemas.openxmlformats.org/drawingml/2006/wordprocessingDrawing" xmlns:w10="urn:schemas-microsoft-com:office:word" xmlns:w="http://schemas.openxmlformats.org/wordprocessingml/2006/main" xmlns:w14="http://schemas.microsoft.com/office/word/2010/wordml" xmlns:w15="http://schemas.microsoft.com/office/word/2012/wordml" xmlns:w16cex="http://schemas.microsoft.com/office/word/2018/wordml/cex" xmlns:w16cid="http://schemas.microsoft.com/office/word/2016/wordml/cid" xmlns:w16="http://schemas.microsoft.com/office/word/2018/wordml" xmlns:w16se="http://schemas.microsoft.com/office/word/2015/wordml/symex" xmlns:wpg="http://schemas.microsoft.com/office/word/2010/wordprocessingGroup" xmlns:wpi="http://schemas.microsoft.com/office/word/2010/wordprocessingInk" xmlns:wne="http://schemas.microsoft.com/office/word/2006/wordml" xmlns:wps="http://schemas.microsoft.com/office/word/2010/wordprocessingShape" mc:Ignorable="w14 w15 w16se w16cid w16 w16cex wp14">
   <w:footnote w:type="separator" w:id="-1">
     <w:p>
       <w:pPr>
@@ -5082,7 +4957,7 @@
 </file>
 
 <file path=word/header1.xml><?xml version="1.0" encoding="utf-8"?>
-<w:hdr xmlns:wpc="http://schemas.microsoft.com/office/word/2010/wordprocessingCanvas" xmlns:cx="http://schemas.microsoft.com/office/drawing/2014/chartex" xmlns:cx1="http://schemas.microsoft.com/office/drawing/2015/9/8/chartex" xmlns:cx2="http://schemas.microsoft.com/office/drawing/2015/10/21/chartex" xmlns:cx3="http://schemas.microsoft.com/office/drawing/2016/5/9/chartex" xmlns:cx4="http://schemas.microsoft.com/office/drawing/2016/5/10/chartex" xmlns:cx5="http://schemas.microsoft.com/office/drawing/2016/5/11/chartex" xmlns:cx6="http://schemas.microsoft.com/office/drawing/2016/5/12/chartex" xmlns:cx7="http://schemas.microsoft.com/office/drawing/2016/5/13/chartex" xmlns:cx8="http://schemas.microsoft.com/office/drawing/2016/5/14/chartex" xmlns:mc="http://schemas.openxmlformats.org/markup-compatibility/2006" xmlns:aink="http://schemas.microsoft.com/office/drawing/2016/ink" xmlns:am3d="http://schemas.microsoft.com/office/drawing/2017/model3d" xmlns:o="urn:schemas-microsoft-com:office:office" xmlns:r="http://schemas.openxmlformats.org/officeDocument/2006/relationships" xmlns:m="http://schemas.openxmlformats.org/officeDocument/2006/math" xmlns:v="urn:schemas-microsoft-com:vml" xmlns:wp14="http://schemas.microsoft.com/office/word/2010/wordprocessingDrawing" xmlns:wp="http://schemas.openxmlformats.org/drawingml/2006/wordprocessingDrawing" xmlns:w10="urn:schemas-microsoft-com:office:word" xmlns:w="http://schemas.openxmlformats.org/wordprocessingml/2006/main" xmlns:w14="http://schemas.microsoft.com/office/word/2010/wordml" xmlns:w15="http://schemas.microsoft.com/office/word/2012/wordml" xmlns:w16cid="http://schemas.microsoft.com/office/word/2016/wordml/cid" xmlns:w16se="http://schemas.microsoft.com/office/word/2015/wordml/symex" xmlns:wpg="http://schemas.microsoft.com/office/word/2010/wordprocessingGroup" xmlns:wpi="http://schemas.microsoft.com/office/word/2010/wordprocessingInk" xmlns:wne="http://schemas.microsoft.com/office/word/2006/wordml" xmlns:wps="http://schemas.microsoft.com/office/word/2010/wordprocessingShape" mc:Ignorable="w14 w15 w16se w16cid wp14">
+<w:hdr xmlns:wpc="http://schemas.microsoft.com/office/word/2010/wordprocessingCanvas" xmlns:cx="http://schemas.microsoft.com/office/drawing/2014/chartex" xmlns:cx1="http://schemas.microsoft.com/office/drawing/2015/9/8/chartex" xmlns:cx2="http://schemas.microsoft.com/office/drawing/2015/10/21/chartex" xmlns:cx3="http://schemas.microsoft.com/office/drawing/2016/5/9/chartex" xmlns:cx4="http://schemas.microsoft.com/office/drawing/2016/5/10/chartex" xmlns:cx5="http://schemas.microsoft.com/office/drawing/2016/5/11/chartex" xmlns:cx6="http://schemas.microsoft.com/office/drawing/2016/5/12/chartex" xmlns:cx7="http://schemas.microsoft.com/office/drawing/2016/5/13/chartex" xmlns:cx8="http://schemas.microsoft.com/office/drawing/2016/5/14/chartex" xmlns:mc="http://schemas.openxmlformats.org/markup-compatibility/2006" xmlns:aink="http://schemas.microsoft.com/office/drawing/2016/ink" xmlns:am3d="http://schemas.microsoft.com/office/drawing/2017/model3d" xmlns:o="urn:schemas-microsoft-com:office:office" xmlns:r="http://schemas.openxmlformats.org/officeDocument/2006/relationships" xmlns:m="http://schemas.openxmlformats.org/officeDocument/2006/math" xmlns:v="urn:schemas-microsoft-com:vml" xmlns:wp14="http://schemas.microsoft.com/office/word/2010/wordprocessingDrawing" xmlns:wp="http://schemas.openxmlformats.org/drawingml/2006/wordprocessingDrawing" xmlns:w10="urn:schemas-microsoft-com:office:word" xmlns:w="http://schemas.openxmlformats.org/wordprocessingml/2006/main" xmlns:w14="http://schemas.microsoft.com/office/word/2010/wordml" xmlns:w15="http://schemas.microsoft.com/office/word/2012/wordml" xmlns:w16cex="http://schemas.microsoft.com/office/word/2018/wordml/cex" xmlns:w16cid="http://schemas.microsoft.com/office/word/2016/wordml/cid" xmlns:w16="http://schemas.microsoft.com/office/word/2018/wordml" xmlns:w16se="http://schemas.microsoft.com/office/word/2015/wordml/symex" xmlns:wpg="http://schemas.microsoft.com/office/word/2010/wordprocessingGroup" xmlns:wpi="http://schemas.microsoft.com/office/word/2010/wordprocessingInk" xmlns:wne="http://schemas.microsoft.com/office/word/2006/wordml" xmlns:wps="http://schemas.microsoft.com/office/word/2010/wordprocessingShape" mc:Ignorable="w14 w15 w16se w16cid w16 w16cex wp14">
   <w:p>
     <w:pPr>
       <w:rPr>
@@ -5141,7 +5016,7 @@
 </file>
 
 <file path=word/header2.xml><?xml version="1.0" encoding="utf-8"?>
-<w:hdr xmlns:wpc="http://schemas.microsoft.com/office/word/2010/wordprocessingCanvas" xmlns:cx="http://schemas.microsoft.com/office/drawing/2014/chartex" xmlns:cx1="http://schemas.microsoft.com/office/drawing/2015/9/8/chartex" xmlns:cx2="http://schemas.microsoft.com/office/drawing/2015/10/21/chartex" xmlns:cx3="http://schemas.microsoft.com/office/drawing/2016/5/9/chartex" xmlns:cx4="http://schemas.microsoft.com/office/drawing/2016/5/10/chartex" xmlns:cx5="http://schemas.microsoft.com/office/drawing/2016/5/11/chartex" xmlns:cx6="http://schemas.microsoft.com/office/drawing/2016/5/12/chartex" xmlns:cx7="http://schemas.microsoft.com/office/drawing/2016/5/13/chartex" xmlns:cx8="http://schemas.microsoft.com/office/drawing/2016/5/14/chartex" xmlns:mc="http://schemas.openxmlformats.org/markup-compatibility/2006" xmlns:aink="http://schemas.microsoft.com/office/drawing/2016/ink" xmlns:am3d="http://schemas.microsoft.com/office/drawing/2017/model3d" xmlns:o="urn:schemas-microsoft-com:office:office" xmlns:r="http://schemas.openxmlformats.org/officeDocument/2006/relationships" xmlns:m="http://schemas.openxmlformats.org/officeDocument/2006/math" xmlns:v="urn:schemas-microsoft-com:vml" xmlns:wp14="http://schemas.microsoft.com/office/word/2010/wordprocessingDrawing" xmlns:wp="http://schemas.openxmlformats.org/drawingml/2006/wordprocessingDrawing" xmlns:w10="urn:schemas-microsoft-com:office:word" xmlns:w="http://schemas.openxmlformats.org/wordprocessingml/2006/main" xmlns:w14="http://schemas.microsoft.com/office/word/2010/wordml" xmlns:w15="http://schemas.microsoft.com/office/word/2012/wordml" xmlns:w16cid="http://schemas.microsoft.com/office/word/2016/wordml/cid" xmlns:w16se="http://schemas.microsoft.com/office/word/2015/wordml/symex" xmlns:wpg="http://schemas.microsoft.com/office/word/2010/wordprocessingGroup" xmlns:wpi="http://schemas.microsoft.com/office/word/2010/wordprocessingInk" xmlns:wne="http://schemas.microsoft.com/office/word/2006/wordml" xmlns:wps="http://schemas.microsoft.com/office/word/2010/wordprocessingShape" mc:Ignorable="w14 w15 w16se w16cid wp14">
+<w:hdr xmlns:wpc="http://schemas.microsoft.com/office/word/2010/wordprocessingCanvas" xmlns:cx="http://schemas.microsoft.com/office/drawing/2014/chartex" xmlns:cx1="http://schemas.microsoft.com/office/drawing/2015/9/8/chartex" xmlns:cx2="http://schemas.microsoft.com/office/drawing/2015/10/21/chartex" xmlns:cx3="http://schemas.microsoft.com/office/drawing/2016/5/9/chartex" xmlns:cx4="http://schemas.microsoft.com/office/drawing/2016/5/10/chartex" xmlns:cx5="http://schemas.microsoft.com/office/drawing/2016/5/11/chartex" xmlns:cx6="http://schemas.microsoft.com/office/drawing/2016/5/12/chartex" xmlns:cx7="http://schemas.microsoft.com/office/drawing/2016/5/13/chartex" xmlns:cx8="http://schemas.microsoft.com/office/drawing/2016/5/14/chartex" xmlns:mc="http://schemas.openxmlformats.org/markup-compatibility/2006" xmlns:aink="http://schemas.microsoft.com/office/drawing/2016/ink" xmlns:am3d="http://schemas.microsoft.com/office/drawing/2017/model3d" xmlns:o="urn:schemas-microsoft-com:office:office" xmlns:r="http://schemas.openxmlformats.org/officeDocument/2006/relationships" xmlns:m="http://schemas.openxmlformats.org/officeDocument/2006/math" xmlns:v="urn:schemas-microsoft-com:vml" xmlns:wp14="http://schemas.microsoft.com/office/word/2010/wordprocessingDrawing" xmlns:wp="http://schemas.openxmlformats.org/drawingml/2006/wordprocessingDrawing" xmlns:w10="urn:schemas-microsoft-com:office:word" xmlns:w="http://schemas.openxmlformats.org/wordprocessingml/2006/main" xmlns:w14="http://schemas.microsoft.com/office/word/2010/wordml" xmlns:w15="http://schemas.microsoft.com/office/word/2012/wordml" xmlns:w16cex="http://schemas.microsoft.com/office/word/2018/wordml/cex" xmlns:w16cid="http://schemas.microsoft.com/office/word/2016/wordml/cid" xmlns:w16="http://schemas.microsoft.com/office/word/2018/wordml" xmlns:w16se="http://schemas.microsoft.com/office/word/2015/wordml/symex" xmlns:wpg="http://schemas.microsoft.com/office/word/2010/wordprocessingGroup" xmlns:wpi="http://schemas.microsoft.com/office/word/2010/wordprocessingInk" xmlns:wne="http://schemas.microsoft.com/office/word/2006/wordml" xmlns:wps="http://schemas.microsoft.com/office/word/2010/wordprocessingShape" mc:Ignorable="w14 w15 w16se w16cid w16 w16cex wp14">
   <w:tbl>
     <w:tblPr>
       <w:tblW w:w="0" w:type="auto"/>
@@ -5203,11 +5078,21 @@
           <w:tcW w:w="6379" w:type="dxa"/>
         </w:tcPr>
         <w:p>
-          <w:fldSimple w:instr=" TITLE  \* MERGEFORMAT ">
-            <w:r>
-              <w:t>Vision Document</w:t>
-            </w:r>
-          </w:fldSimple>
+          <w:r>
+            <w:fldChar w:fldCharType="begin"/>
+          </w:r>
+          <w:r>
+            <w:instrText xml:space="preserve"> TITLE  \* MERGEFORMAT </w:instrText>
+          </w:r>
+          <w:r>
+            <w:fldChar w:fldCharType="separate"/>
+          </w:r>
+          <w:r>
+            <w:t>Vision Document</w:t>
+          </w:r>
+          <w:r>
+            <w:fldChar w:fldCharType="end"/>
+          </w:r>
         </w:p>
       </w:tc>
       <w:tc>
@@ -5244,7 +5129,7 @@
 </file>
 
 <file path=word/numbering.xml><?xml version="1.0" encoding="utf-8"?>
-<w:numbering xmlns:wpc="http://schemas.microsoft.com/office/word/2010/wordprocessingCanvas" xmlns:cx="http://schemas.microsoft.com/office/drawing/2014/chartex" xmlns:cx1="http://schemas.microsoft.com/office/drawing/2015/9/8/chartex" xmlns:cx2="http://schemas.microsoft.com/office/drawing/2015/10/21/chartex" xmlns:cx3="http://schemas.microsoft.com/office/drawing/2016/5/9/chartex" xmlns:cx4="http://schemas.microsoft.com/office/drawing/2016/5/10/chartex" xmlns:cx5="http://schemas.microsoft.com/office/drawing/2016/5/11/chartex" xmlns:cx6="http://schemas.microsoft.com/office/drawing/2016/5/12/chartex" xmlns:cx7="http://schemas.microsoft.com/office/drawing/2016/5/13/chartex" xmlns:cx8="http://schemas.microsoft.com/office/drawing/2016/5/14/chartex" xmlns:mc="http://schemas.openxmlformats.org/markup-compatibility/2006" xmlns:aink="http://schemas.microsoft.com/office/drawing/2016/ink" xmlns:am3d="http://schemas.microsoft.com/office/drawing/2017/model3d" xmlns:o="urn:schemas-microsoft-com:office:office" xmlns:r="http://schemas.openxmlformats.org/officeDocument/2006/relationships" xmlns:m="http://schemas.openxmlformats.org/officeDocument/2006/math" xmlns:v="urn:schemas-microsoft-com:vml" xmlns:wp14="http://schemas.microsoft.com/office/word/2010/wordprocessingDrawing" xmlns:wp="http://schemas.openxmlformats.org/drawingml/2006/wordprocessingDrawing" xmlns:w10="urn:schemas-microsoft-com:office:word" xmlns:w="http://schemas.openxmlformats.org/wordprocessingml/2006/main" xmlns:w14="http://schemas.microsoft.com/office/word/2010/wordml" xmlns:w15="http://schemas.microsoft.com/office/word/2012/wordml" xmlns:w16cid="http://schemas.microsoft.com/office/word/2016/wordml/cid" xmlns:w16se="http://schemas.microsoft.com/office/word/2015/wordml/symex" xmlns:wpg="http://schemas.microsoft.com/office/word/2010/wordprocessingGroup" xmlns:wpi="http://schemas.microsoft.com/office/word/2010/wordprocessingInk" xmlns:wne="http://schemas.microsoft.com/office/word/2006/wordml" xmlns:wps="http://schemas.microsoft.com/office/word/2010/wordprocessingShape" mc:Ignorable="w14 w15 w16se w16cid wp14">
+<w:numbering xmlns:wpc="http://schemas.microsoft.com/office/word/2010/wordprocessingCanvas" xmlns:cx="http://schemas.microsoft.com/office/drawing/2014/chartex" xmlns:cx1="http://schemas.microsoft.com/office/drawing/2015/9/8/chartex" xmlns:cx2="http://schemas.microsoft.com/office/drawing/2015/10/21/chartex" xmlns:cx3="http://schemas.microsoft.com/office/drawing/2016/5/9/chartex" xmlns:cx4="http://schemas.microsoft.com/office/drawing/2016/5/10/chartex" xmlns:cx5="http://schemas.microsoft.com/office/drawing/2016/5/11/chartex" xmlns:cx6="http://schemas.microsoft.com/office/drawing/2016/5/12/chartex" xmlns:cx7="http://schemas.microsoft.com/office/drawing/2016/5/13/chartex" xmlns:cx8="http://schemas.microsoft.com/office/drawing/2016/5/14/chartex" xmlns:mc="http://schemas.openxmlformats.org/markup-compatibility/2006" xmlns:aink="http://schemas.microsoft.com/office/drawing/2016/ink" xmlns:am3d="http://schemas.microsoft.com/office/drawing/2017/model3d" xmlns:o="urn:schemas-microsoft-com:office:office" xmlns:r="http://schemas.openxmlformats.org/officeDocument/2006/relationships" xmlns:m="http://schemas.openxmlformats.org/officeDocument/2006/math" xmlns:v="urn:schemas-microsoft-com:vml" xmlns:wp14="http://schemas.microsoft.com/office/word/2010/wordprocessingDrawing" xmlns:wp="http://schemas.openxmlformats.org/drawingml/2006/wordprocessingDrawing" xmlns:w10="urn:schemas-microsoft-com:office:word" xmlns:w="http://schemas.openxmlformats.org/wordprocessingml/2006/main" xmlns:w14="http://schemas.microsoft.com/office/word/2010/wordml" xmlns:w15="http://schemas.microsoft.com/office/word/2012/wordml" xmlns:w16cex="http://schemas.microsoft.com/office/word/2018/wordml/cex" xmlns:w16cid="http://schemas.microsoft.com/office/word/2016/wordml/cid" xmlns:w16="http://schemas.microsoft.com/office/word/2018/wordml" xmlns:w16se="http://schemas.microsoft.com/office/word/2015/wordml/symex" xmlns:wpg="http://schemas.microsoft.com/office/word/2010/wordprocessingGroup" xmlns:wpi="http://schemas.microsoft.com/office/word/2010/wordprocessingInk" xmlns:wne="http://schemas.microsoft.com/office/word/2006/wordml" xmlns:wps="http://schemas.microsoft.com/office/word/2010/wordprocessingShape" mc:Ignorable="w14 w15 w16se w16cid w16 w16cex wp14">
   <w:abstractNum w:abstractNumId="0" w15:restartNumberingAfterBreak="0">
     <w:nsid w:val="FFFFFFFB"/>
     <w:multiLevelType w:val="multilevel"/>
@@ -6879,7 +6764,7 @@
 </file>
 
 <file path=word/styles.xml><?xml version="1.0" encoding="utf-8"?>
-<w:styles xmlns:mc="http://schemas.openxmlformats.org/markup-compatibility/2006" xmlns:r="http://schemas.openxmlformats.org/officeDocument/2006/relationships" xmlns:w="http://schemas.openxmlformats.org/wordprocessingml/2006/main" xmlns:w14="http://schemas.microsoft.com/office/word/2010/wordml" xmlns:w15="http://schemas.microsoft.com/office/word/2012/wordml" xmlns:w16cid="http://schemas.microsoft.com/office/word/2016/wordml/cid" xmlns:w16se="http://schemas.microsoft.com/office/word/2015/wordml/symex" mc:Ignorable="w14 w15 w16se w16cid">
+<w:styles xmlns:mc="http://schemas.openxmlformats.org/markup-compatibility/2006" xmlns:r="http://schemas.openxmlformats.org/officeDocument/2006/relationships" xmlns:w="http://schemas.openxmlformats.org/wordprocessingml/2006/main" xmlns:w14="http://schemas.microsoft.com/office/word/2010/wordml" xmlns:w15="http://schemas.microsoft.com/office/word/2012/wordml" xmlns:w16cex="http://schemas.microsoft.com/office/word/2018/wordml/cex" xmlns:w16cid="http://schemas.microsoft.com/office/word/2016/wordml/cid" xmlns:w16="http://schemas.microsoft.com/office/word/2018/wordml" xmlns:w16se="http://schemas.microsoft.com/office/word/2015/wordml/symex" mc:Ignorable="w14 w15 w16se w16cid w16 w16cex">
   <w:docDefaults>
     <w:rPrDefault>
       <w:rPr>
@@ -6889,7 +6774,7 @@
     </w:rPrDefault>
     <w:pPrDefault/>
   </w:docDefaults>
-  <w:latentStyles w:defLockedState="0" w:defUIPriority="99" w:defSemiHidden="0" w:defUnhideWhenUsed="0" w:defQFormat="0" w:count="375">
+  <w:latentStyles w:defLockedState="0" w:defUIPriority="99" w:defSemiHidden="0" w:defUnhideWhenUsed="0" w:defQFormat="0" w:count="376">
     <w:lsdException w:name="Normal" w:uiPriority="0" w:qFormat="1"/>
     <w:lsdException w:name="heading 1" w:uiPriority="9" w:qFormat="1"/>
     <w:lsdException w:name="heading 2" w:uiPriority="9" w:qFormat="1"/>
@@ -6995,7 +6880,6 @@
     <w:lsdException w:name="HTML Sample" w:semiHidden="1" w:unhideWhenUsed="1"/>
     <w:lsdException w:name="HTML Typewriter" w:semiHidden="1" w:unhideWhenUsed="1"/>
     <w:lsdException w:name="HTML Variable" w:semiHidden="1" w:unhideWhenUsed="1"/>
-    <w:lsdException w:name="Normal Table" w:semiHidden="1" w:unhideWhenUsed="1"/>
     <w:lsdException w:name="annotation subject" w:semiHidden="1" w:unhideWhenUsed="1"/>
     <w:lsdException w:name="No List" w:semiHidden="1" w:unhideWhenUsed="1"/>
     <w:lsdException w:name="Outline List 1" w:semiHidden="1" w:unhideWhenUsed="1"/>
@@ -7042,10 +6926,8 @@
     <w:lsdException w:name="Table Subtle 2" w:semiHidden="1" w:unhideWhenUsed="1"/>
     <w:lsdException w:name="Table Web 1" w:semiHidden="1" w:unhideWhenUsed="1"/>
     <w:lsdException w:name="Table Web 2" w:semiHidden="1" w:unhideWhenUsed="1"/>
-    <w:lsdException w:name="Table Web 3" w:semiHidden="1" w:unhideWhenUsed="1"/>
     <w:lsdException w:name="Balloon Text" w:semiHidden="1" w:unhideWhenUsed="1"/>
     <w:lsdException w:name="Table Grid" w:uiPriority="59"/>
-    <w:lsdException w:name="Table Theme" w:semiHidden="1" w:unhideWhenUsed="1"/>
     <w:lsdException w:name="Placeholder Text" w:semiHidden="1"/>
     <w:lsdException w:name="No Spacing" w:uiPriority="1" w:qFormat="1"/>
     <w:lsdException w:name="Light Shading" w:uiPriority="60"/>
@@ -7263,6 +7145,7 @@
     <w:lsdException w:name="List Table 7 Colorful Accent 6" w:uiPriority="52"/>
     <w:lsdException w:name="Mention" w:semiHidden="1" w:unhideWhenUsed="1"/>
     <w:lsdException w:name="Smart Hyperlink" w:semiHidden="1" w:unhideWhenUsed="1"/>
+    <w:lsdException w:name="Smart Link" w:semiHidden="1" w:unhideWhenUsed="1"/>
   </w:latentStyles>
   <w:style w:type="paragraph" w:default="1" w:styleId="Normal">
     <w:name w:val="Normal"/>

</xml_diff>